<commit_message>
Add proposal template and uplift modeling documentation; implement local test for Lambda function
- Created a comprehensive proposal template for the VPBank Technology Hackathon 2025, detailing the Uplift Engine solution and its architecture.
- Documented the approach and algorithms for uplift modeling, including evaluation metrics and data correctness considerations.
- Added a local testing script for the Lambda function to facilitate development and testing.
- Introduced suggested Jupyter notebooks for data simulation and uplift model training, along with a requirements file for dependencies.
</commit_message>
<xml_diff>
--- a/docs/Nhóm_139_Andy_Ideation Proposal Sumbission.docx
+++ b/docs/Nhóm_139_Andy_Ideation Proposal Sumbission.docx
@@ -1386,6 +1386,17 @@
     </w:p>
     <w:p>
       <w:pPr>
+        <w:spacing w:after="0"/>
+        <w:ind w:left="1440" w:right="0"/>
+        <w:rPr>
+          <w:rFonts w:ascii="Arial" w:hAnsi="Arial" w:cs="Arial"/>
+          <w:b/>
+          <w:bCs/>
+        </w:rPr>
+      </w:pPr>
+    </w:p>
+    <w:p>
+      <w:pPr>
         <w:numPr>
           <w:ilvl w:val="0"/>
           <w:numId w:val="5"/>
@@ -1478,6 +1489,17 @@
     </w:p>
     <w:p>
       <w:pPr>
+        <w:spacing w:after="0"/>
+        <w:ind w:left="1440" w:right="0"/>
+        <w:rPr>
+          <w:rFonts w:ascii="Arial" w:hAnsi="Arial" w:cs="Arial"/>
+          <w:b/>
+          <w:bCs/>
+        </w:rPr>
+      </w:pPr>
+    </w:p>
+    <w:p>
+      <w:pPr>
         <w:numPr>
           <w:ilvl w:val="0"/>
           <w:numId w:val="5"/>
@@ -1593,6 +1615,17 @@
     </w:p>
     <w:p>
       <w:pPr>
+        <w:spacing w:after="0"/>
+        <w:ind w:left="1440" w:right="0"/>
+        <w:rPr>
+          <w:rFonts w:ascii="Arial" w:hAnsi="Arial" w:cs="Arial"/>
+          <w:b/>
+          <w:bCs/>
+        </w:rPr>
+      </w:pPr>
+    </w:p>
+    <w:p>
+      <w:pPr>
         <w:numPr>
           <w:ilvl w:val="0"/>
           <w:numId w:val="5"/>
@@ -2094,6 +2127,7 @@
           <w:b/>
           <w:bCs/>
         </w:rPr>
+        <w:lastRenderedPageBreak/>
         <w:t>MLOps &amp; Orchestration</w:t>
       </w:r>
     </w:p>
@@ -2163,77 +2197,675 @@
           <w:b/>
           <w:bCs/>
         </w:rPr>
+        <w:t>Monitoring &amp; Alerting</w:t>
+      </w:r>
+    </w:p>
+    <w:p>
+      <w:pPr>
+        <w:numPr>
+          <w:ilvl w:val="2"/>
+          <w:numId w:val="5"/>
+        </w:numPr>
+        <w:spacing w:after="0"/>
+        <w:ind w:right="0"/>
+        <w:rPr>
+          <w:rFonts w:ascii="Arial" w:hAnsi="Arial" w:cs="Arial"/>
+          <w:b/>
+          <w:bCs/>
+        </w:rPr>
+      </w:pPr>
+      <w:r>
+        <w:rPr>
+          <w:rFonts w:ascii="Arial" w:hAnsi="Arial" w:cs="Arial"/>
+          <w:b/>
+          <w:bCs/>
+        </w:rPr>
+        <w:t>CloudWatch Dashboards + Alarms (API P95/P99, Lambda errors, Endpoint latency)</w:t>
+      </w:r>
+    </w:p>
+    <w:p>
+      <w:pPr>
+        <w:numPr>
+          <w:ilvl w:val="2"/>
+          <w:numId w:val="5"/>
+        </w:numPr>
+        <w:spacing w:after="0"/>
+        <w:ind w:right="0"/>
+        <w:rPr>
+          <w:rFonts w:ascii="Arial" w:hAnsi="Arial" w:cs="Arial"/>
+          <w:b/>
+          <w:bCs/>
+        </w:rPr>
+      </w:pPr>
+      <w:r>
+        <w:rPr>
+          <w:rFonts w:ascii="Arial" w:hAnsi="Arial" w:cs="Arial"/>
+          <w:b/>
+          <w:bCs/>
+        </w:rPr>
+        <w:t>Redshift (QueryDuration, WLMQueueLength), Redis (CacheHitRate)</w:t>
+      </w:r>
+    </w:p>
+    <w:p>
+      <w:pPr>
+        <w:numPr>
+          <w:ilvl w:val="2"/>
+          <w:numId w:val="5"/>
+        </w:numPr>
+        <w:spacing w:after="0"/>
+        <w:ind w:right="0"/>
+        <w:rPr>
+          <w:rFonts w:ascii="Arial" w:hAnsi="Arial" w:cs="Arial"/>
+          <w:b/>
+          <w:bCs/>
+        </w:rPr>
+      </w:pPr>
+      <w:r>
+        <w:rPr>
+          <w:rFonts w:ascii="Arial" w:hAnsi="Arial" w:cs="Arial"/>
+          <w:b/>
+          <w:bCs/>
+        </w:rPr>
+        <w:t>SNS thông báo sự cố</w:t>
+      </w:r>
+    </w:p>
+    <w:p>
+      <w:pPr>
+        <w:numPr>
+          <w:ilvl w:val="1"/>
+          <w:numId w:val="5"/>
+        </w:numPr>
+        <w:spacing w:after="0"/>
+        <w:ind w:right="0"/>
+        <w:rPr>
+          <w:rFonts w:ascii="Arial" w:hAnsi="Arial" w:cs="Arial"/>
+          <w:b/>
+          <w:bCs/>
+        </w:rPr>
+      </w:pPr>
+      <w:r>
+        <w:rPr>
+          <w:rFonts w:ascii="Arial" w:hAnsi="Arial" w:cs="Arial"/>
+          <w:b/>
+          <w:bCs/>
+        </w:rPr>
+        <w:t>Bảo mật &amp; Tuân thủ</w:t>
+      </w:r>
+    </w:p>
+    <w:p>
+      <w:pPr>
+        <w:numPr>
+          <w:ilvl w:val="2"/>
+          <w:numId w:val="5"/>
+        </w:numPr>
+        <w:spacing w:after="0"/>
+        <w:ind w:right="0"/>
+        <w:rPr>
+          <w:rFonts w:ascii="Arial" w:hAnsi="Arial" w:cs="Arial"/>
+          <w:b/>
+          <w:bCs/>
+        </w:rPr>
+      </w:pPr>
+      <w:r>
+        <w:rPr>
+          <w:rFonts w:ascii="Arial" w:hAnsi="Arial" w:cs="Arial"/>
+          <w:b/>
+          <w:bCs/>
+        </w:rPr>
+        <w:t>IAM least privilege, KMS, log bất biến, audit trail rules/models</w:t>
+      </w:r>
+    </w:p>
+    <w:p>
+      <w:pPr>
+        <w:numPr>
+          <w:ilvl w:val="0"/>
+          <w:numId w:val="5"/>
+        </w:numPr>
+        <w:spacing w:after="0"/>
+        <w:ind w:right="0"/>
+        <w:rPr>
+          <w:rFonts w:ascii="Arial" w:hAnsi="Arial" w:cs="Arial"/>
+          <w:b/>
+          <w:bCs/>
+        </w:rPr>
+      </w:pPr>
+      <w:r>
+        <w:rPr>
+          <w:rFonts w:ascii="Arial" w:hAnsi="Arial" w:cs="Arial"/>
+          <w:b/>
+          <w:bCs/>
+        </w:rPr>
+        <w:t>Luồng dữ liệu chính</w:t>
+      </w:r>
+    </w:p>
+    <w:p>
+      <w:pPr>
+        <w:numPr>
+          <w:ilvl w:val="1"/>
+          <w:numId w:val="5"/>
+        </w:numPr>
+        <w:spacing w:after="0"/>
+        <w:ind w:right="0"/>
+        <w:rPr>
+          <w:rFonts w:ascii="Arial" w:hAnsi="Arial" w:cs="Arial"/>
+          <w:b/>
+          <w:bCs/>
+        </w:rPr>
+      </w:pPr>
+      <w:r>
+        <w:rPr>
+          <w:rFonts w:ascii="Arial" w:hAnsi="Arial" w:cs="Arial"/>
+          <w:b/>
+          <w:bCs/>
+        </w:rPr>
+        <w:t>Batch: S3/Redshift → Glue/EMR (clean/enrich/aggregate) → Offline FS → Scoring → Rule evaluate → Output Redshift/S3.</w:t>
+      </w:r>
+    </w:p>
+    <w:p>
+      <w:pPr>
+        <w:numPr>
+          <w:ilvl w:val="1"/>
+          <w:numId w:val="5"/>
+        </w:numPr>
+        <w:spacing w:after="0"/>
+        <w:ind w:right="0"/>
+        <w:rPr>
+          <w:rFonts w:ascii="Arial" w:hAnsi="Arial" w:cs="Arial"/>
+          <w:b/>
+          <w:bCs/>
+        </w:rPr>
+      </w:pPr>
+      <w:r>
+        <w:rPr>
+          <w:rFonts w:ascii="Arial" w:hAnsi="Arial" w:cs="Arial"/>
+          <w:b/>
+          <w:bCs/>
+        </w:rPr>
+        <w:t>Real-time: MSK/Kinesis event → Aggregates/Redis → API GW → Decision Lambda (Rule → Uplift → Guardrails/Optimizer) → Explanation JSON → Notification/Leaderboard → Redshift.</w:t>
+      </w:r>
+    </w:p>
+    <w:p>
+      <w:pPr>
+        <w:numPr>
+          <w:ilvl w:val="0"/>
+          <w:numId w:val="5"/>
+        </w:numPr>
+        <w:spacing w:after="0"/>
+        <w:ind w:right="0"/>
+        <w:rPr>
+          <w:rFonts w:ascii="Arial" w:hAnsi="Arial" w:cs="Arial"/>
+          <w:b/>
+          <w:bCs/>
+        </w:rPr>
+      </w:pPr>
+      <w:r>
+        <w:rPr>
+          <w:rFonts w:ascii="Arial" w:hAnsi="Arial" w:cs="Arial"/>
+          <w:b/>
+          <w:bCs/>
+        </w:rPr>
+        <w:t>Data Handling (structured + unstructured)</w:t>
+      </w:r>
+    </w:p>
+    <w:p>
+      <w:pPr>
+        <w:numPr>
+          <w:ilvl w:val="1"/>
+          <w:numId w:val="5"/>
+        </w:numPr>
+        <w:spacing w:after="0"/>
+        <w:ind w:right="0"/>
+        <w:rPr>
+          <w:rFonts w:ascii="Arial" w:hAnsi="Arial" w:cs="Arial"/>
+          <w:b/>
+          <w:bCs/>
+        </w:rPr>
+      </w:pPr>
+      <w:r>
+        <w:rPr>
+          <w:rFonts w:ascii="Arial" w:hAnsi="Arial" w:cs="Arial"/>
+          <w:b/>
+          <w:bCs/>
+        </w:rPr>
+        <w:t>Structured: profiles, balances, transactions; time windows 7/30/90d; velocity/RFM/preferences.</w:t>
+      </w:r>
+    </w:p>
+    <w:p>
+      <w:pPr>
+        <w:numPr>
+          <w:ilvl w:val="1"/>
+          <w:numId w:val="5"/>
+        </w:numPr>
+        <w:spacing w:after="0"/>
+        <w:ind w:right="0"/>
+        <w:rPr>
+          <w:rFonts w:ascii="Arial" w:hAnsi="Arial" w:cs="Arial"/>
+          <w:b/>
+          <w:bCs/>
+        </w:rPr>
+      </w:pPr>
+      <w:r>
+        <w:rPr>
+          <w:rFonts w:ascii="Arial" w:hAnsi="Arial" w:cs="Arial"/>
+          <w:b/>
+          <w:bCs/>
+        </w:rPr>
+        <w:t>Unstructured: call transcripts/email/social/clickstream JSON → embeddings/sentiment/topics → Feature Store; raw lưu S3.</w:t>
+      </w:r>
+    </w:p>
+    <w:p>
+      <w:pPr>
+        <w:numPr>
+          <w:ilvl w:val="0"/>
+          <w:numId w:val="5"/>
+        </w:numPr>
+        <w:spacing w:after="0"/>
+        <w:ind w:right="0"/>
+        <w:rPr>
+          <w:rFonts w:ascii="Arial" w:hAnsi="Arial" w:cs="Arial"/>
+          <w:b/>
+          <w:bCs/>
+        </w:rPr>
+      </w:pPr>
+      <w:r>
+        <w:rPr>
+          <w:rFonts w:ascii="Arial" w:hAnsi="Arial" w:cs="Arial"/>
+          <w:b/>
+          <w:bCs/>
+        </w:rPr>
+        <w:t>Explainability (MVP)</w:t>
+      </w:r>
+    </w:p>
+    <w:p>
+      <w:pPr>
+        <w:numPr>
+          <w:ilvl w:val="1"/>
+          <w:numId w:val="5"/>
+        </w:numPr>
+        <w:spacing w:after="0"/>
+        <w:ind w:right="0"/>
+        <w:rPr>
+          <w:rFonts w:ascii="Arial" w:hAnsi="Arial" w:cs="Arial"/>
+          <w:b/>
+          <w:bCs/>
+        </w:rPr>
+      </w:pPr>
+      <w:r>
+        <w:rPr>
+          <w:rFonts w:ascii="Arial" w:hAnsi="Arial" w:cs="Arial"/>
+          <w:b/>
+          <w:bCs/>
+        </w:rPr>
+        <w:t>Response gồm: decision, uplift_score, explanation.primary_factors (SHAP/reason codes), threshold_met. P95 &lt; 100ms (TreeSHAP cho tree-based; fallback reason codes + SHAP async nếu cần).</w:t>
+      </w:r>
+    </w:p>
+    <w:p>
+      <w:pPr>
+        <w:numPr>
+          <w:ilvl w:val="0"/>
+          <w:numId w:val="5"/>
+        </w:numPr>
+        <w:spacing w:after="0"/>
+        <w:ind w:right="0"/>
+        <w:rPr>
+          <w:rFonts w:ascii="Arial" w:hAnsi="Arial" w:cs="Arial"/>
+          <w:b/>
+          <w:bCs/>
+        </w:rPr>
+      </w:pPr>
+      <w:r>
+        <w:rPr>
+          <w:rFonts w:ascii="Arial" w:hAnsi="Arial" w:cs="Arial"/>
+          <w:b/>
+          <w:bCs/>
+        </w:rPr>
+        <w:t>Performance &amp; Benchmarks</w:t>
+      </w:r>
+    </w:p>
+    <w:p>
+      <w:pPr>
+        <w:numPr>
+          <w:ilvl w:val="1"/>
+          <w:numId w:val="5"/>
+        </w:numPr>
+        <w:spacing w:after="0"/>
+        <w:ind w:right="0"/>
+        <w:rPr>
+          <w:rFonts w:ascii="Arial" w:hAnsi="Arial" w:cs="Arial"/>
+          <w:b/>
+          <w:bCs/>
+        </w:rPr>
+      </w:pPr>
+      <w:r>
+        <w:rPr>
+          <w:rFonts w:ascii="Arial" w:hAnsi="Arial" w:cs="Arial"/>
+          <w:b/>
+          <w:bCs/>
+        </w:rPr>
+        <w:t>Batch: 1M giao dịch ≤ 6h; E2E ≤ 8h; scale đến 10M/ngày (EMR Serverless).</w:t>
+      </w:r>
+    </w:p>
+    <w:p>
+      <w:pPr>
+        <w:numPr>
+          <w:ilvl w:val="1"/>
+          <w:numId w:val="5"/>
+        </w:numPr>
+        <w:spacing w:after="0"/>
+        <w:ind w:right="0"/>
+        <w:rPr>
+          <w:rFonts w:ascii="Arial" w:hAnsi="Arial" w:cs="Arial"/>
+          <w:b/>
+          <w:bCs/>
+        </w:rPr>
+      </w:pPr>
+      <w:r>
+        <w:rPr>
+          <w:rFonts w:ascii="Arial" w:hAnsi="Arial" w:cs="Arial"/>
+          <w:b/>
+          <w:bCs/>
+        </w:rPr>
+        <w:t>Real-time: P95 &lt; 100ms, P99 &lt; 150ms; ≥ 10k RPS; ≥ 100k concurrent sessions.</w:t>
+      </w:r>
+    </w:p>
+    <w:p>
+      <w:pPr>
+        <w:numPr>
+          <w:ilvl w:val="1"/>
+          <w:numId w:val="5"/>
+        </w:numPr>
+        <w:spacing w:after="0"/>
+        <w:ind w:right="0"/>
+        <w:rPr>
+          <w:rFonts w:ascii="Arial" w:hAnsi="Arial" w:cs="Arial"/>
+          <w:b/>
+          <w:bCs/>
+        </w:rPr>
+      </w:pPr>
+      <w:r>
+        <w:rPr>
+          <w:rFonts w:ascii="Arial" w:hAnsi="Arial" w:cs="Arial"/>
+          <w:b/>
+          <w:bCs/>
+        </w:rPr>
+        <w:t>Ingest: MSK/Kinesis ≥ 50k events/s; Feature Store writes ≥ 10k rec/s.</w:t>
+      </w:r>
+    </w:p>
+    <w:p>
+      <w:pPr>
+        <w:numPr>
+          <w:ilvl w:val="0"/>
+          <w:numId w:val="5"/>
+        </w:numPr>
+        <w:spacing w:after="0"/>
+        <w:ind w:right="0"/>
+        <w:rPr>
+          <w:rFonts w:ascii="Arial" w:hAnsi="Arial" w:cs="Arial"/>
+          <w:b/>
+          <w:bCs/>
+        </w:rPr>
+      </w:pPr>
+      <w:r>
+        <w:rPr>
+          <w:rFonts w:ascii="Arial" w:hAnsi="Arial" w:cs="Arial"/>
+          <w:b/>
+          <w:bCs/>
+        </w:rPr>
+        <w:t>Adaptability (đa dạng khuyến mãi, no-code)</w:t>
+      </w:r>
+    </w:p>
+    <w:p>
+      <w:pPr>
+        <w:numPr>
+          <w:ilvl w:val="1"/>
+          <w:numId w:val="5"/>
+        </w:numPr>
+        <w:spacing w:after="0"/>
+        <w:ind w:right="0"/>
+        <w:rPr>
+          <w:rFonts w:ascii="Arial" w:hAnsi="Arial" w:cs="Arial"/>
+          <w:b/>
+          <w:bCs/>
+        </w:rPr>
+      </w:pPr>
+      <w:r>
+        <w:rPr>
+          <w:rFonts w:ascii="Arial" w:hAnsi="Arial" w:cs="Arial"/>
+          <w:b/>
+          <w:bCs/>
+        </w:rPr>
+        <w:t>Cashback %, fixed; Tiered rewards; Sales contest (leaderboard); Challenge; Flash sales; Merchant/category campaigns.</w:t>
+      </w:r>
+    </w:p>
+    <w:p>
+      <w:pPr>
+        <w:numPr>
+          <w:ilvl w:val="1"/>
+          <w:numId w:val="5"/>
+        </w:numPr>
+        <w:spacing w:after="0"/>
+        <w:ind w:right="0"/>
+        <w:rPr>
+          <w:rFonts w:ascii="Arial" w:hAnsi="Arial" w:cs="Arial"/>
+          <w:b/>
+          <w:bCs/>
+        </w:rPr>
+      </w:pPr>
+      <w:r>
+        <w:rPr>
+          <w:rFonts w:ascii="Arial" w:hAnsi="Arial" w:cs="Arial"/>
+          <w:b/>
+          <w:bCs/>
+        </w:rPr>
+        <w:t>Rule change qua UI, lưu JSON/YAML ở DynamoDB, hiệu lực ngay (cache invalidation), versioning/audit.</w:t>
+      </w:r>
+    </w:p>
+    <w:p>
+      <w:pPr>
+        <w:numPr>
+          <w:ilvl w:val="0"/>
+          <w:numId w:val="5"/>
+        </w:numPr>
+        <w:spacing w:after="0"/>
+        <w:ind w:right="0"/>
+        <w:rPr>
+          <w:rFonts w:ascii="Arial" w:hAnsi="Arial" w:cs="Arial"/>
+          <w:b/>
+          <w:bCs/>
+        </w:rPr>
+      </w:pPr>
+      <w:r>
+        <w:rPr>
+          <w:rFonts w:ascii="Arial" w:hAnsi="Arial" w:cs="Arial"/>
+          <w:b/>
+          <w:bCs/>
+        </w:rPr>
+        <w:t>Demo Scenarios (để trình bày)</w:t>
+      </w:r>
+    </w:p>
+    <w:p>
+      <w:pPr>
+        <w:numPr>
+          <w:ilvl w:val="1"/>
+          <w:numId w:val="5"/>
+        </w:numPr>
+        <w:spacing w:after="0"/>
+        <w:ind w:right="0"/>
+        <w:rPr>
+          <w:rFonts w:ascii="Arial" w:hAnsi="Arial" w:cs="Arial"/>
+          <w:b/>
+          <w:bCs/>
+        </w:rPr>
+      </w:pPr>
+      <w:r>
+        <w:rPr>
+          <w:rFonts w:ascii="Arial" w:hAnsi="Arial" w:cs="Arial"/>
+          <w:b/>
+          <w:bCs/>
+        </w:rPr>
+        <w:t>Scenario 1: Batch-driven Cashback (Dining ≥ 5M/tháng)</w:t>
+      </w:r>
+    </w:p>
+    <w:p>
+      <w:pPr>
+        <w:numPr>
+          <w:ilvl w:val="2"/>
+          <w:numId w:val="5"/>
+        </w:numPr>
+        <w:spacing w:after="0"/>
+        <w:ind w:right="0"/>
+        <w:rPr>
+          <w:rFonts w:ascii="Arial" w:hAnsi="Arial" w:cs="Arial"/>
+          <w:b/>
+          <w:bCs/>
+        </w:rPr>
+      </w:pPr>
+      <w:r>
+        <w:rPr>
+          <w:rFonts w:ascii="Arial" w:hAnsi="Arial" w:cs="Arial"/>
+          <w:b/>
+          <w:bCs/>
+        </w:rPr>
+        <w:t>Dữ liệu: Redshift → Glue/EMR → FS → Scoring → Rules → Output + Explanation</w:t>
+      </w:r>
+    </w:p>
+    <w:p>
+      <w:pPr>
+        <w:numPr>
+          <w:ilvl w:val="2"/>
+          <w:numId w:val="5"/>
+        </w:numPr>
+        <w:spacing w:after="0"/>
+        <w:ind w:right="0"/>
+        <w:rPr>
+          <w:rFonts w:ascii="Arial" w:hAnsi="Arial" w:cs="Arial"/>
+          <w:b/>
+          <w:bCs/>
+        </w:rPr>
+      </w:pPr>
+      <w:r>
+        <w:rPr>
+          <w:rFonts w:ascii="Arial" w:hAnsi="Arial" w:cs="Arial"/>
+          <w:b/>
+          <w:bCs/>
+        </w:rPr>
+        <w:t>Mục tiêu: 1M txn ~ 6h; báo cáo eligibility + reason</w:t>
+      </w:r>
+    </w:p>
+    <w:p>
+      <w:pPr>
+        <w:numPr>
+          <w:ilvl w:val="1"/>
+          <w:numId w:val="5"/>
+        </w:numPr>
+        <w:spacing w:after="0"/>
+        <w:ind w:right="0"/>
+        <w:rPr>
+          <w:rFonts w:ascii="Arial" w:hAnsi="Arial" w:cs="Arial"/>
+          <w:b/>
+          <w:bCs/>
+        </w:rPr>
+      </w:pPr>
+      <w:r>
+        <w:rPr>
+          <w:rFonts w:ascii="Arial" w:hAnsi="Arial" w:cs="Arial"/>
+          <w:b/>
+          <w:bCs/>
+        </w:rPr>
+        <w:t>Scenario 2: Real-time Sales Contest (flash 2h, top 100)</w:t>
+      </w:r>
+    </w:p>
+    <w:p>
+      <w:pPr>
+        <w:numPr>
+          <w:ilvl w:val="2"/>
+          <w:numId w:val="5"/>
+        </w:numPr>
+        <w:spacing w:after="0"/>
+        <w:ind w:right="0"/>
+        <w:rPr>
+          <w:rFonts w:ascii="Arial" w:hAnsi="Arial" w:cs="Arial"/>
+          <w:b/>
+          <w:bCs/>
+        </w:rPr>
+      </w:pPr>
+      <w:r>
+        <w:rPr>
+          <w:rFonts w:ascii="Arial" w:hAnsi="Arial" w:cs="Arial"/>
+          <w:b/>
+          <w:bCs/>
+        </w:rPr>
+        <w:t>Dữ liệu: Kafka/MSK → Decision (&lt;100ms) → Leaderboard (Redis) → Notification</w:t>
+      </w:r>
+    </w:p>
+    <w:p>
+      <w:pPr>
+        <w:numPr>
+          <w:ilvl w:val="2"/>
+          <w:numId w:val="5"/>
+        </w:numPr>
+        <w:spacing w:after="0"/>
+        <w:ind w:right="0"/>
+        <w:rPr>
+          <w:rFonts w:ascii="Arial" w:hAnsi="Arial" w:cs="Arial"/>
+          <w:b/>
+          <w:bCs/>
+        </w:rPr>
+      </w:pPr>
+      <w:r>
+        <w:rPr>
+          <w:rFonts w:ascii="Arial" w:hAnsi="Arial" w:cs="Arial"/>
+          <w:b/>
+          <w:bCs/>
+        </w:rPr>
+        <w:t>Mục tiêu: P95 &lt; 100ms; refresh leaderboard ≤ 1s</w:t>
+      </w:r>
+    </w:p>
+    <w:p>
+      <w:pPr>
+        <w:numPr>
+          <w:ilvl w:val="0"/>
+          <w:numId w:val="5"/>
+        </w:numPr>
+        <w:spacing w:after="0"/>
+        <w:ind w:right="0"/>
+        <w:rPr>
+          <w:rFonts w:ascii="Arial" w:hAnsi="Arial" w:cs="Arial"/>
+          <w:b/>
+          <w:bCs/>
+        </w:rPr>
+      </w:pPr>
+      <w:r>
+        <w:rPr>
+          <w:rFonts w:ascii="Arial" w:hAnsi="Arial" w:cs="Arial"/>
+          <w:b/>
+          <w:bCs/>
+        </w:rPr>
+        <w:t>Tech stack</w:t>
+      </w:r>
+    </w:p>
+    <w:p>
+      <w:pPr>
+        <w:numPr>
+          <w:ilvl w:val="1"/>
+          <w:numId w:val="5"/>
+        </w:numPr>
+        <w:spacing w:after="0"/>
+        <w:ind w:right="0"/>
+        <w:rPr>
+          <w:rFonts w:ascii="Arial" w:hAnsi="Arial" w:cs="Arial"/>
+          <w:b/>
+          <w:bCs/>
+        </w:rPr>
+      </w:pPr>
+      <w:r>
+        <w:rPr>
+          <w:rFonts w:ascii="Arial" w:hAnsi="Arial" w:cs="Arial"/>
+          <w:b/>
+          <w:bCs/>
+        </w:rPr>
         <w:lastRenderedPageBreak/>
-        <w:t>Monitoring &amp; Alerting</w:t>
-      </w:r>
-    </w:p>
-    <w:p>
-      <w:pPr>
-        <w:numPr>
-          <w:ilvl w:val="2"/>
-          <w:numId w:val="5"/>
-        </w:numPr>
-        <w:spacing w:after="0"/>
-        <w:ind w:right="0"/>
-        <w:rPr>
-          <w:rFonts w:ascii="Arial" w:hAnsi="Arial" w:cs="Arial"/>
-          <w:b/>
-          <w:bCs/>
-        </w:rPr>
-      </w:pPr>
-      <w:r>
-        <w:rPr>
-          <w:rFonts w:ascii="Arial" w:hAnsi="Arial" w:cs="Arial"/>
-          <w:b/>
-          <w:bCs/>
-        </w:rPr>
-        <w:t>CloudWatch Dashboards + Alarms (API P95/P99, Lambda errors, Endpoint latency)</w:t>
-      </w:r>
-    </w:p>
-    <w:p>
-      <w:pPr>
-        <w:numPr>
-          <w:ilvl w:val="2"/>
-          <w:numId w:val="5"/>
-        </w:numPr>
-        <w:spacing w:after="0"/>
-        <w:ind w:right="0"/>
-        <w:rPr>
-          <w:rFonts w:ascii="Arial" w:hAnsi="Arial" w:cs="Arial"/>
-          <w:b/>
-          <w:bCs/>
-        </w:rPr>
-      </w:pPr>
-      <w:r>
-        <w:rPr>
-          <w:rFonts w:ascii="Arial" w:hAnsi="Arial" w:cs="Arial"/>
-          <w:b/>
-          <w:bCs/>
-        </w:rPr>
-        <w:t>Redshift (QueryDuration, WLMQueueLength), Redis (CacheHitRate)</w:t>
-      </w:r>
-    </w:p>
-    <w:p>
-      <w:pPr>
-        <w:numPr>
-          <w:ilvl w:val="2"/>
-          <w:numId w:val="5"/>
-        </w:numPr>
-        <w:spacing w:after="0"/>
-        <w:ind w:right="0"/>
-        <w:rPr>
-          <w:rFonts w:ascii="Arial" w:hAnsi="Arial" w:cs="Arial"/>
-          <w:b/>
-          <w:bCs/>
-        </w:rPr>
-      </w:pPr>
-      <w:r>
-        <w:rPr>
-          <w:rFonts w:ascii="Arial" w:hAnsi="Arial" w:cs="Arial"/>
-          <w:b/>
-          <w:bCs/>
-        </w:rPr>
-        <w:t>SNS thông báo sự cố</w:t>
+        <w:t>Languages: Python, Node.js/TypeScript</w:t>
       </w:r>
     </w:p>
     <w:p>
@@ -2256,605 +2888,6 @@
           <w:b/>
           <w:bCs/>
         </w:rPr>
-        <w:t>Bảo mật &amp; Tuân thủ</w:t>
-      </w:r>
-    </w:p>
-    <w:p>
-      <w:pPr>
-        <w:numPr>
-          <w:ilvl w:val="2"/>
-          <w:numId w:val="5"/>
-        </w:numPr>
-        <w:spacing w:after="0"/>
-        <w:ind w:right="0"/>
-        <w:rPr>
-          <w:rFonts w:ascii="Arial" w:hAnsi="Arial" w:cs="Arial"/>
-          <w:b/>
-          <w:bCs/>
-        </w:rPr>
-      </w:pPr>
-      <w:r>
-        <w:rPr>
-          <w:rFonts w:ascii="Arial" w:hAnsi="Arial" w:cs="Arial"/>
-          <w:b/>
-          <w:bCs/>
-        </w:rPr>
-        <w:t>IAM least privilege, KMS, log bất biến, audit trail rules/models</w:t>
-      </w:r>
-    </w:p>
-    <w:p>
-      <w:pPr>
-        <w:numPr>
-          <w:ilvl w:val="0"/>
-          <w:numId w:val="5"/>
-        </w:numPr>
-        <w:spacing w:after="0"/>
-        <w:ind w:right="0"/>
-        <w:rPr>
-          <w:rFonts w:ascii="Arial" w:hAnsi="Arial" w:cs="Arial"/>
-          <w:b/>
-          <w:bCs/>
-        </w:rPr>
-      </w:pPr>
-      <w:r>
-        <w:rPr>
-          <w:rFonts w:ascii="Arial" w:hAnsi="Arial" w:cs="Arial"/>
-          <w:b/>
-          <w:bCs/>
-        </w:rPr>
-        <w:t>Luồng dữ liệu chính</w:t>
-      </w:r>
-    </w:p>
-    <w:p>
-      <w:pPr>
-        <w:numPr>
-          <w:ilvl w:val="1"/>
-          <w:numId w:val="5"/>
-        </w:numPr>
-        <w:spacing w:after="0"/>
-        <w:ind w:right="0"/>
-        <w:rPr>
-          <w:rFonts w:ascii="Arial" w:hAnsi="Arial" w:cs="Arial"/>
-          <w:b/>
-          <w:bCs/>
-        </w:rPr>
-      </w:pPr>
-      <w:r>
-        <w:rPr>
-          <w:rFonts w:ascii="Arial" w:hAnsi="Arial" w:cs="Arial"/>
-          <w:b/>
-          <w:bCs/>
-        </w:rPr>
-        <w:t>Batch: S3/Redshift → Glue/EMR (clean/enrich/aggregate) → Offline FS → Scoring → Rule evaluate → Output Redshift/S3.</w:t>
-      </w:r>
-    </w:p>
-    <w:p>
-      <w:pPr>
-        <w:numPr>
-          <w:ilvl w:val="1"/>
-          <w:numId w:val="5"/>
-        </w:numPr>
-        <w:spacing w:after="0"/>
-        <w:ind w:right="0"/>
-        <w:rPr>
-          <w:rFonts w:ascii="Arial" w:hAnsi="Arial" w:cs="Arial"/>
-          <w:b/>
-          <w:bCs/>
-        </w:rPr>
-      </w:pPr>
-      <w:r>
-        <w:rPr>
-          <w:rFonts w:ascii="Arial" w:hAnsi="Arial" w:cs="Arial"/>
-          <w:b/>
-          <w:bCs/>
-        </w:rPr>
-        <w:t>Real-time: MSK/Kinesis event → Aggregates/Redis → API GW → Decision Lambda (Rule → Uplift → Guardrails/Optimizer) → Explanation JSON → Notification/Leaderboard → Redshift.</w:t>
-      </w:r>
-    </w:p>
-    <w:p>
-      <w:pPr>
-        <w:numPr>
-          <w:ilvl w:val="0"/>
-          <w:numId w:val="5"/>
-        </w:numPr>
-        <w:spacing w:after="0"/>
-        <w:ind w:right="0"/>
-        <w:rPr>
-          <w:rFonts w:ascii="Arial" w:hAnsi="Arial" w:cs="Arial"/>
-          <w:b/>
-          <w:bCs/>
-        </w:rPr>
-      </w:pPr>
-      <w:r>
-        <w:rPr>
-          <w:rFonts w:ascii="Arial" w:hAnsi="Arial" w:cs="Arial"/>
-          <w:b/>
-          <w:bCs/>
-        </w:rPr>
-        <w:t>Data Handling (structured + unstructured)</w:t>
-      </w:r>
-    </w:p>
-    <w:p>
-      <w:pPr>
-        <w:numPr>
-          <w:ilvl w:val="1"/>
-          <w:numId w:val="5"/>
-        </w:numPr>
-        <w:spacing w:after="0"/>
-        <w:ind w:right="0"/>
-        <w:rPr>
-          <w:rFonts w:ascii="Arial" w:hAnsi="Arial" w:cs="Arial"/>
-          <w:b/>
-          <w:bCs/>
-        </w:rPr>
-      </w:pPr>
-      <w:r>
-        <w:rPr>
-          <w:rFonts w:ascii="Arial" w:hAnsi="Arial" w:cs="Arial"/>
-          <w:b/>
-          <w:bCs/>
-        </w:rPr>
-        <w:t>Structured: profiles, balances, transactions; time windows 7/30/90d; velocity/RFM/preferences.</w:t>
-      </w:r>
-    </w:p>
-    <w:p>
-      <w:pPr>
-        <w:numPr>
-          <w:ilvl w:val="1"/>
-          <w:numId w:val="5"/>
-        </w:numPr>
-        <w:spacing w:after="0"/>
-        <w:ind w:right="0"/>
-        <w:rPr>
-          <w:rFonts w:ascii="Arial" w:hAnsi="Arial" w:cs="Arial"/>
-          <w:b/>
-          <w:bCs/>
-        </w:rPr>
-      </w:pPr>
-      <w:r>
-        <w:rPr>
-          <w:rFonts w:ascii="Arial" w:hAnsi="Arial" w:cs="Arial"/>
-          <w:b/>
-          <w:bCs/>
-        </w:rPr>
-        <w:t>Unstructured: call transcripts/email/social/clickstream JSON → embeddings/sentiment/topics → Feature Store; raw lưu S3.</w:t>
-      </w:r>
-    </w:p>
-    <w:p>
-      <w:pPr>
-        <w:numPr>
-          <w:ilvl w:val="0"/>
-          <w:numId w:val="5"/>
-        </w:numPr>
-        <w:spacing w:after="0"/>
-        <w:ind w:right="0"/>
-        <w:rPr>
-          <w:rFonts w:ascii="Arial" w:hAnsi="Arial" w:cs="Arial"/>
-          <w:b/>
-          <w:bCs/>
-        </w:rPr>
-      </w:pPr>
-      <w:r>
-        <w:rPr>
-          <w:rFonts w:ascii="Arial" w:hAnsi="Arial" w:cs="Arial"/>
-          <w:b/>
-          <w:bCs/>
-        </w:rPr>
-        <w:t>Explainability (MVP)</w:t>
-      </w:r>
-    </w:p>
-    <w:p>
-      <w:pPr>
-        <w:numPr>
-          <w:ilvl w:val="1"/>
-          <w:numId w:val="5"/>
-        </w:numPr>
-        <w:spacing w:after="0"/>
-        <w:ind w:right="0"/>
-        <w:rPr>
-          <w:rFonts w:ascii="Arial" w:hAnsi="Arial" w:cs="Arial"/>
-          <w:b/>
-          <w:bCs/>
-        </w:rPr>
-      </w:pPr>
-      <w:r>
-        <w:rPr>
-          <w:rFonts w:ascii="Arial" w:hAnsi="Arial" w:cs="Arial"/>
-          <w:b/>
-          <w:bCs/>
-        </w:rPr>
-        <w:t>Response gồm: decision, uplift_score, explanation.primary_factors (SHAP/reason codes), threshold_met. P95 &lt; 100ms (TreeSHAP cho tree-based; fallback reason codes + SHAP async nếu cần).</w:t>
-      </w:r>
-    </w:p>
-    <w:p>
-      <w:pPr>
-        <w:numPr>
-          <w:ilvl w:val="0"/>
-          <w:numId w:val="5"/>
-        </w:numPr>
-        <w:spacing w:after="0"/>
-        <w:ind w:right="0"/>
-        <w:rPr>
-          <w:rFonts w:ascii="Arial" w:hAnsi="Arial" w:cs="Arial"/>
-          <w:b/>
-          <w:bCs/>
-        </w:rPr>
-      </w:pPr>
-      <w:r>
-        <w:rPr>
-          <w:rFonts w:ascii="Arial" w:hAnsi="Arial" w:cs="Arial"/>
-          <w:b/>
-          <w:bCs/>
-        </w:rPr>
-        <w:t>Performance &amp; Benchmarks</w:t>
-      </w:r>
-    </w:p>
-    <w:p>
-      <w:pPr>
-        <w:numPr>
-          <w:ilvl w:val="1"/>
-          <w:numId w:val="5"/>
-        </w:numPr>
-        <w:spacing w:after="0"/>
-        <w:ind w:right="0"/>
-        <w:rPr>
-          <w:rFonts w:ascii="Arial" w:hAnsi="Arial" w:cs="Arial"/>
-          <w:b/>
-          <w:bCs/>
-        </w:rPr>
-      </w:pPr>
-      <w:r>
-        <w:rPr>
-          <w:rFonts w:ascii="Arial" w:hAnsi="Arial" w:cs="Arial"/>
-          <w:b/>
-          <w:bCs/>
-        </w:rPr>
-        <w:t>Batch: 1M giao dịch ≤ 6h; E2E ≤ 8h; scale đến 10M/ngày (EMR Serverless).</w:t>
-      </w:r>
-    </w:p>
-    <w:p>
-      <w:pPr>
-        <w:numPr>
-          <w:ilvl w:val="1"/>
-          <w:numId w:val="5"/>
-        </w:numPr>
-        <w:spacing w:after="0"/>
-        <w:ind w:right="0"/>
-        <w:rPr>
-          <w:rFonts w:ascii="Arial" w:hAnsi="Arial" w:cs="Arial"/>
-          <w:b/>
-          <w:bCs/>
-        </w:rPr>
-      </w:pPr>
-      <w:r>
-        <w:rPr>
-          <w:rFonts w:ascii="Arial" w:hAnsi="Arial" w:cs="Arial"/>
-          <w:b/>
-          <w:bCs/>
-        </w:rPr>
-        <w:t>Real-time: P95 &lt; 100ms, P99 &lt; 150ms; ≥ 10k RPS; ≥ 100k concurrent sessions.</w:t>
-      </w:r>
-    </w:p>
-    <w:p>
-      <w:pPr>
-        <w:numPr>
-          <w:ilvl w:val="1"/>
-          <w:numId w:val="5"/>
-        </w:numPr>
-        <w:spacing w:after="0"/>
-        <w:ind w:right="0"/>
-        <w:rPr>
-          <w:rFonts w:ascii="Arial" w:hAnsi="Arial" w:cs="Arial"/>
-          <w:b/>
-          <w:bCs/>
-        </w:rPr>
-      </w:pPr>
-      <w:r>
-        <w:rPr>
-          <w:rFonts w:ascii="Arial" w:hAnsi="Arial" w:cs="Arial"/>
-          <w:b/>
-          <w:bCs/>
-        </w:rPr>
-        <w:t>Ingest: MSK/Kinesis ≥ 50k events/s; Feature Store writes ≥ 10k rec/s.</w:t>
-      </w:r>
-    </w:p>
-    <w:p>
-      <w:pPr>
-        <w:numPr>
-          <w:ilvl w:val="0"/>
-          <w:numId w:val="5"/>
-        </w:numPr>
-        <w:spacing w:after="0"/>
-        <w:ind w:right="0"/>
-        <w:rPr>
-          <w:rFonts w:ascii="Arial" w:hAnsi="Arial" w:cs="Arial"/>
-          <w:b/>
-          <w:bCs/>
-        </w:rPr>
-      </w:pPr>
-      <w:r>
-        <w:rPr>
-          <w:rFonts w:ascii="Arial" w:hAnsi="Arial" w:cs="Arial"/>
-          <w:b/>
-          <w:bCs/>
-        </w:rPr>
-        <w:t>Adaptability (đa dạng khuyến mãi, no-code)</w:t>
-      </w:r>
-    </w:p>
-    <w:p>
-      <w:pPr>
-        <w:numPr>
-          <w:ilvl w:val="1"/>
-          <w:numId w:val="5"/>
-        </w:numPr>
-        <w:spacing w:after="0"/>
-        <w:ind w:right="0"/>
-        <w:rPr>
-          <w:rFonts w:ascii="Arial" w:hAnsi="Arial" w:cs="Arial"/>
-          <w:b/>
-          <w:bCs/>
-        </w:rPr>
-      </w:pPr>
-      <w:r>
-        <w:rPr>
-          <w:rFonts w:ascii="Arial" w:hAnsi="Arial" w:cs="Arial"/>
-          <w:b/>
-          <w:bCs/>
-        </w:rPr>
-        <w:t>Cashback %, fixed; Tiered rewards; Sales contest (leaderboard); Challenge; Flash sales; Merchant/category campaigns.</w:t>
-      </w:r>
-    </w:p>
-    <w:p>
-      <w:pPr>
-        <w:numPr>
-          <w:ilvl w:val="1"/>
-          <w:numId w:val="5"/>
-        </w:numPr>
-        <w:spacing w:after="0"/>
-        <w:ind w:right="0"/>
-        <w:rPr>
-          <w:rFonts w:ascii="Arial" w:hAnsi="Arial" w:cs="Arial"/>
-          <w:b/>
-          <w:bCs/>
-        </w:rPr>
-      </w:pPr>
-      <w:r>
-        <w:rPr>
-          <w:rFonts w:ascii="Arial" w:hAnsi="Arial" w:cs="Arial"/>
-          <w:b/>
-          <w:bCs/>
-        </w:rPr>
-        <w:t>Rule change qua UI, lưu JSON/YAML ở DynamoDB, hiệu lực ngay (cache invalidation), versioning/audit.</w:t>
-      </w:r>
-    </w:p>
-    <w:p>
-      <w:pPr>
-        <w:numPr>
-          <w:ilvl w:val="0"/>
-          <w:numId w:val="5"/>
-        </w:numPr>
-        <w:spacing w:after="0"/>
-        <w:ind w:right="0"/>
-        <w:rPr>
-          <w:rFonts w:ascii="Arial" w:hAnsi="Arial" w:cs="Arial"/>
-          <w:b/>
-          <w:bCs/>
-        </w:rPr>
-      </w:pPr>
-      <w:r>
-        <w:rPr>
-          <w:rFonts w:ascii="Arial" w:hAnsi="Arial" w:cs="Arial"/>
-          <w:b/>
-          <w:bCs/>
-        </w:rPr>
-        <w:t>Demo Scenarios (để trình bày)</w:t>
-      </w:r>
-    </w:p>
-    <w:p>
-      <w:pPr>
-        <w:numPr>
-          <w:ilvl w:val="1"/>
-          <w:numId w:val="5"/>
-        </w:numPr>
-        <w:spacing w:after="0"/>
-        <w:ind w:right="0"/>
-        <w:rPr>
-          <w:rFonts w:ascii="Arial" w:hAnsi="Arial" w:cs="Arial"/>
-          <w:b/>
-          <w:bCs/>
-        </w:rPr>
-      </w:pPr>
-      <w:r>
-        <w:rPr>
-          <w:rFonts w:ascii="Arial" w:hAnsi="Arial" w:cs="Arial"/>
-          <w:b/>
-          <w:bCs/>
-        </w:rPr>
-        <w:t>Scenario 1: Batch-driven Cashback (Dining ≥ 5M/tháng)</w:t>
-      </w:r>
-    </w:p>
-    <w:p>
-      <w:pPr>
-        <w:numPr>
-          <w:ilvl w:val="2"/>
-          <w:numId w:val="5"/>
-        </w:numPr>
-        <w:spacing w:after="0"/>
-        <w:ind w:right="0"/>
-        <w:rPr>
-          <w:rFonts w:ascii="Arial" w:hAnsi="Arial" w:cs="Arial"/>
-          <w:b/>
-          <w:bCs/>
-        </w:rPr>
-      </w:pPr>
-      <w:r>
-        <w:rPr>
-          <w:rFonts w:ascii="Arial" w:hAnsi="Arial" w:cs="Arial"/>
-          <w:b/>
-          <w:bCs/>
-        </w:rPr>
-        <w:t>Dữ liệu: Redshift → Glue/EMR → FS → Scoring → Rules → Output + Explanation</w:t>
-      </w:r>
-    </w:p>
-    <w:p>
-      <w:pPr>
-        <w:numPr>
-          <w:ilvl w:val="2"/>
-          <w:numId w:val="5"/>
-        </w:numPr>
-        <w:spacing w:after="0"/>
-        <w:ind w:right="0"/>
-        <w:rPr>
-          <w:rFonts w:ascii="Arial" w:hAnsi="Arial" w:cs="Arial"/>
-          <w:b/>
-          <w:bCs/>
-        </w:rPr>
-      </w:pPr>
-      <w:r>
-        <w:rPr>
-          <w:rFonts w:ascii="Arial" w:hAnsi="Arial" w:cs="Arial"/>
-          <w:b/>
-          <w:bCs/>
-        </w:rPr>
-        <w:t>Mục tiêu: 1M txn ~ 6h; báo cáo eligibility + reason</w:t>
-      </w:r>
-    </w:p>
-    <w:p>
-      <w:pPr>
-        <w:numPr>
-          <w:ilvl w:val="1"/>
-          <w:numId w:val="5"/>
-        </w:numPr>
-        <w:spacing w:after="0"/>
-        <w:ind w:right="0"/>
-        <w:rPr>
-          <w:rFonts w:ascii="Arial" w:hAnsi="Arial" w:cs="Arial"/>
-          <w:b/>
-          <w:bCs/>
-        </w:rPr>
-      </w:pPr>
-      <w:r>
-        <w:rPr>
-          <w:rFonts w:ascii="Arial" w:hAnsi="Arial" w:cs="Arial"/>
-          <w:b/>
-          <w:bCs/>
-        </w:rPr>
-        <w:t>Scenario 2: Real-time Sales Contest (flash 2h, top 100)</w:t>
-      </w:r>
-    </w:p>
-    <w:p>
-      <w:pPr>
-        <w:numPr>
-          <w:ilvl w:val="2"/>
-          <w:numId w:val="5"/>
-        </w:numPr>
-        <w:spacing w:after="0"/>
-        <w:ind w:right="0"/>
-        <w:rPr>
-          <w:rFonts w:ascii="Arial" w:hAnsi="Arial" w:cs="Arial"/>
-          <w:b/>
-          <w:bCs/>
-        </w:rPr>
-      </w:pPr>
-      <w:r>
-        <w:rPr>
-          <w:rFonts w:ascii="Arial" w:hAnsi="Arial" w:cs="Arial"/>
-          <w:b/>
-          <w:bCs/>
-        </w:rPr>
-        <w:t>Dữ liệu: Kafka/MSK → Decision (&lt;100ms) → Leaderboard (Redis) → Notification</w:t>
-      </w:r>
-    </w:p>
-    <w:p>
-      <w:pPr>
-        <w:numPr>
-          <w:ilvl w:val="2"/>
-          <w:numId w:val="5"/>
-        </w:numPr>
-        <w:spacing w:after="0"/>
-        <w:ind w:right="0"/>
-        <w:rPr>
-          <w:rFonts w:ascii="Arial" w:hAnsi="Arial" w:cs="Arial"/>
-          <w:b/>
-          <w:bCs/>
-        </w:rPr>
-      </w:pPr>
-      <w:r>
-        <w:rPr>
-          <w:rFonts w:ascii="Arial" w:hAnsi="Arial" w:cs="Arial"/>
-          <w:b/>
-          <w:bCs/>
-        </w:rPr>
-        <w:t>Mục tiêu: P95 &lt; 100ms; refresh leaderboard ≤ 1s</w:t>
-      </w:r>
-    </w:p>
-    <w:p>
-      <w:pPr>
-        <w:numPr>
-          <w:ilvl w:val="0"/>
-          <w:numId w:val="5"/>
-        </w:numPr>
-        <w:spacing w:after="0"/>
-        <w:ind w:right="0"/>
-        <w:rPr>
-          <w:rFonts w:ascii="Arial" w:hAnsi="Arial" w:cs="Arial"/>
-          <w:b/>
-          <w:bCs/>
-        </w:rPr>
-      </w:pPr>
-      <w:r>
-        <w:rPr>
-          <w:rFonts w:ascii="Arial" w:hAnsi="Arial" w:cs="Arial"/>
-          <w:b/>
-          <w:bCs/>
-        </w:rPr>
-        <w:t>Tech stack</w:t>
-      </w:r>
-    </w:p>
-    <w:p>
-      <w:pPr>
-        <w:numPr>
-          <w:ilvl w:val="1"/>
-          <w:numId w:val="5"/>
-        </w:numPr>
-        <w:spacing w:after="0"/>
-        <w:ind w:right="0"/>
-        <w:rPr>
-          <w:rFonts w:ascii="Arial" w:hAnsi="Arial" w:cs="Arial"/>
-          <w:b/>
-          <w:bCs/>
-        </w:rPr>
-      </w:pPr>
-      <w:r>
-        <w:rPr>
-          <w:rFonts w:ascii="Arial" w:hAnsi="Arial" w:cs="Arial"/>
-          <w:b/>
-          <w:bCs/>
-        </w:rPr>
-        <w:t>Languages: Python, Node.js/TypeScript</w:t>
-      </w:r>
-    </w:p>
-    <w:p>
-      <w:pPr>
-        <w:numPr>
-          <w:ilvl w:val="1"/>
-          <w:numId w:val="5"/>
-        </w:numPr>
-        <w:spacing w:after="0"/>
-        <w:ind w:right="0"/>
-        <w:rPr>
-          <w:rFonts w:ascii="Arial" w:hAnsi="Arial" w:cs="Arial"/>
-          <w:b/>
-          <w:bCs/>
-        </w:rPr>
-      </w:pPr>
-      <w:r>
-        <w:rPr>
-          <w:rFonts w:ascii="Arial" w:hAnsi="Arial" w:cs="Arial"/>
-          <w:b/>
-          <w:bCs/>
-        </w:rPr>
-        <w:lastRenderedPageBreak/>
         <w:t>AWS: API Gateway, Lambda, SageMaker (Feature Store/Endpoint/Monitor), Step Functions, S3, Glue/EMR, Redshift, DynamoDB, ElastiCache Redis, MSK/Kinesis, CloudWatch, SNS, Cognito, AppSync</w:t>
       </w:r>
     </w:p>
@@ -3055,7 +3088,43 @@
         </w:numPr>
       </w:pPr>
       <w:r>
-        <w:t>Full-spectrum processing: Batch (Glue/EMR), near real-time (Kinesis/MSK + Lambda), and real-time (&lt;100ms) via API Gateway + Lambda + SageMaker Feature Store + Endpoint + Redis cache.</w:t>
+        <w:t>Full-spectrum processing: Batch (Glue/EMR), near real-time</w:t>
+      </w:r>
+      <w:r>
+        <w:rPr>
+          <w:lang w:val="vi-VN"/>
+        </w:rPr>
+        <w:t xml:space="preserve"> </w:t>
+      </w:r>
+      <w:r>
+        <w:rPr>
+          <w:b/>
+          <w:bCs/>
+          <w:lang w:val="vi-VN"/>
+        </w:rPr>
+        <w:t>message-</w:t>
+      </w:r>
+      <w:r>
+        <w:rPr>
+          <w:b/>
+          <w:bCs/>
+          <w:lang w:val="vi-VN"/>
+        </w:rPr>
+        <w:t>queue</w:t>
+      </w:r>
+      <w:r>
+        <w:t xml:space="preserve"> (Kinesis/MSK + Lambda), and real-time (&lt;100ms) via API Gateway + Lambda + SageMaker </w:t>
+      </w:r>
+      <w:r>
+        <w:rPr>
+          <w:b/>
+          <w:bCs/>
+          <w:u w:val="single"/>
+        </w:rPr>
+        <w:t>Feature Store</w:t>
+      </w:r>
+      <w:r>
+        <w:t xml:space="preserve"> + Endpoint + Redis cache.</w:t>
       </w:r>
     </w:p>
     <w:p>
@@ -3066,7 +3135,18 @@
         </w:numPr>
       </w:pPr>
       <w:r>
-        <w:t>AWS-native, serverless-first: Lambda (Provisioned Concurrency), Step Functions, SageMaker (Feature Store, Training, Endpoints), DynamoDB, Redshift, ElastiCache Redis, Kinesis/MSK.</w:t>
+        <w:t xml:space="preserve">AWS-native, </w:t>
+      </w:r>
+      <w:r>
+        <w:rPr>
+          <w:b/>
+          <w:bCs/>
+          <w:u w:val="single"/>
+        </w:rPr>
+        <w:t>serverless-first</w:t>
+      </w:r>
+      <w:r>
+        <w:t>: Lambda (Provisioned Concurrency), Step Functions, SageMaker (Feature Store, Training, Endpoints), DynamoDB, Redshift, ElastiCache Redis, Kinesis/MSK.</w:t>
       </w:r>
     </w:p>
     <w:p>
@@ -3077,7 +3157,18 @@
         </w:numPr>
       </w:pPr>
       <w:r>
-        <w:t>Optimizer &amp; guardrails: Knapsack optimizer for budget allocation; do-no-harm guardrails (DNC, confidence lower bound, frequency capping).</w:t>
+        <w:t xml:space="preserve">Optimizer &amp; guardrails: </w:t>
+      </w:r>
+      <w:r>
+        <w:rPr>
+          <w:b/>
+          <w:bCs/>
+          <w:u w:val="single"/>
+        </w:rPr>
+        <w:t>Knapsack optimizer</w:t>
+      </w:r>
+      <w:r>
+        <w:t xml:space="preserve"> for budget allocation; do-no-harm guardrails (DNC, confidence lower bound, frequency capping).</w:t>
       </w:r>
     </w:p>
     <w:p>
@@ -3155,7 +3246,17 @@
         </w:numPr>
       </w:pPr>
       <w:r>
-        <w:t>Focus squad/product: Initial pilot with Credit Cards squad (or CASA) to maximize measurable Net Profit Uplift and speed up adoption across squads.</w:t>
+        <w:t xml:space="preserve">Focus squad/product: Initial pilot with Credit Cards squad (or CASA) to maximize measurable </w:t>
+      </w:r>
+      <w:r>
+        <w:rPr>
+          <w:b/>
+          <w:bCs/>
+        </w:rPr>
+        <w:t>Net Profit Uplift</w:t>
+      </w:r>
+      <w:r>
+        <w:t xml:space="preserve"> and speed up adoption across squads.</w:t>
       </w:r>
     </w:p>
     <w:p>
@@ -3166,7 +3267,15 @@
         </w:numPr>
       </w:pPr>
       <w:r>
-        <w:t>Higher ROI, lower waste: Focus budget on Persuadables; avoid Sure Things/Lost Causes; reduce wasted spend (up to ~70%) and improve ROI (simulated +308%), while preserving brand trust via guardrails.</w:t>
+        <w:rPr>
+          <w:b/>
+          <w:bCs/>
+          <w:u w:val="single"/>
+        </w:rPr>
+        <w:t>Higher ROI, lower waste:</w:t>
+      </w:r>
+      <w:r>
+        <w:t xml:space="preserve"> Focus budget on Persuadables; avoid Sure Things/Lost Causes; reduce wasted spend (up to ~70%) and improve ROI (simulated +308%), while preserving brand trust via guardrails.</w:t>
       </w:r>
     </w:p>
     <w:p>
@@ -3177,8 +3286,16 @@
         </w:numPr>
       </w:pPr>
       <w:r>
+        <w:rPr>
+          <w:b/>
+          <w:bCs/>
+          <w:u w:val="single"/>
+        </w:rPr>
         <w:lastRenderedPageBreak/>
-        <w:t>Faster time-to-market: Business users change rules without code; publish instantly with audit/versioning.</w:t>
+        <w:t xml:space="preserve">Faster time-to-market: </w:t>
+      </w:r>
+      <w:r>
+        <w:t>Business users change rules without code; publish instantly with audit/versioning.</w:t>
       </w:r>
     </w:p>
     <w:p>
@@ -3285,7 +3402,10 @@
         </w:numPr>
       </w:pPr>
       <w:r>
-        <w:t>Tiered architecture (Glue/EMR) for cost-performance balance.</w:t>
+        <w:t>Tiered architecture (Glue/EMR) for cost-performance balance</w:t>
+      </w:r>
+      <w:r>
+        <w:t>, SERVERLESS, SCALABLE</w:t>
       </w:r>
     </w:p>
     <w:p>
@@ -3347,6 +3467,13 @@
         </w:rPr>
         <w:t>End-to-end flows:</w:t>
       </w:r>
+      <w:r>
+        <w:rPr>
+          <w:b/>
+          <w:bCs/>
+        </w:rPr>
+        <w:t xml:space="preserve"> INPUT DATASOURCE – UI INTERACTION</w:t>
+      </w:r>
     </w:p>
     <w:p>
       <w:pPr>
@@ -3405,17 +3532,7 @@
       </w:r>
     </w:p>
     <w:p>
-      <w:pPr>
-        <w:rPr>
-          <w:b/>
-          <w:bCs/>
-        </w:rPr>
-      </w:pPr>
-      <w:r>
-        <w:rPr>
-          <w:b/>
-          <w:bCs/>
-        </w:rPr>
+      <w:r>
         <w:t>Contract examples:</w:t>
       </w:r>
     </w:p>
@@ -3638,7 +3755,15 @@
           <w:b/>
           <w:bCs/>
         </w:rPr>
-        <w:t>Performance &amp; Benchmarks:</w:t>
+        <w:t xml:space="preserve">Performance &amp; </w:t>
+      </w:r>
+      <w:r>
+        <w:rPr>
+          <w:b/>
+          <w:bCs/>
+          <w:color w:val="EE0000"/>
+        </w:rPr>
+        <w:t>Benchmarks:</w:t>
       </w:r>
     </w:p>
     <w:p>
@@ -3647,8 +3772,14 @@
           <w:ilvl w:val="0"/>
           <w:numId w:val="3"/>
         </w:numPr>
-      </w:pPr>
-      <w:r>
+        <w:rPr>
+          <w:color w:val="EE0000"/>
+        </w:rPr>
+      </w:pPr>
+      <w:r>
+        <w:rPr>
+          <w:color w:val="EE0000"/>
+        </w:rPr>
         <w:t>Real-time decisioning: P95 &lt; 100ms, P99 &lt; 150ms (API Gateway + Lambda + Feature Store + Endpoint + Rule eval + Guardrails).</w:t>
       </w:r>
     </w:p>
@@ -3658,8 +3789,14 @@
           <w:ilvl w:val="0"/>
           <w:numId w:val="3"/>
         </w:numPr>
-      </w:pPr>
-      <w:r>
+        <w:rPr>
+          <w:color w:val="EE0000"/>
+        </w:rPr>
+      </w:pPr>
+      <w:r>
+        <w:rPr>
+          <w:color w:val="EE0000"/>
+        </w:rPr>
         <w:t>Batch processing: ≥ 1,000,000 transactions in ≤ 6h on Glue/EMR Serverless; scalable to 10,000,000/day with autoscaling and partitioning.</w:t>
       </w:r>
     </w:p>
@@ -3669,9 +3806,37 @@
           <w:ilvl w:val="0"/>
           <w:numId w:val="3"/>
         </w:numPr>
-      </w:pPr>
-      <w:r>
+        <w:rPr>
+          <w:color w:val="EE0000"/>
+        </w:rPr>
+      </w:pPr>
+      <w:r>
+        <w:rPr>
+          <w:color w:val="EE0000"/>
+        </w:rPr>
         <w:t>Streaming ingest: Kinesis/MSK ≥ 50,000 events/sec; Feature Store writes ≥ 10,000 records/sec with parallel writers.</w:t>
+      </w:r>
+    </w:p>
+    <w:p>
+      <w:pPr>
+        <w:numPr>
+          <w:ilvl w:val="0"/>
+          <w:numId w:val="3"/>
+        </w:numPr>
+      </w:pPr>
+      <w:r>
+        <w:t>LATENCY</w:t>
+      </w:r>
+    </w:p>
+    <w:p>
+      <w:pPr>
+        <w:numPr>
+          <w:ilvl w:val="0"/>
+          <w:numId w:val="3"/>
+        </w:numPr>
+      </w:pPr>
+      <w:r>
+        <w:t>VALIDATE: BO SUNG</w:t>
       </w:r>
     </w:p>
     <w:p>
@@ -5266,6 +5431,7 @@
   <w:style w:type="character" w:default="1" w:styleId="DefaultParagraphFont">
     <w:name w:val="Default Paragraph Font"/>
     <w:uiPriority w:val="1"/>
+    <w:semiHidden/>
     <w:unhideWhenUsed/>
   </w:style>
   <w:style w:type="table" w:default="1" w:styleId="TableNormal">
@@ -5955,15 +6121,6 @@
 </file>
 
 <file path=customXml/item1.xml><?xml version="1.0" encoding="utf-8"?>
-<?mso-contentType ?>
-<FormTemplates xmlns="http://schemas.microsoft.com/sharepoint/v3/contenttype/forms">
-  <Display>DocumentLibraryForm</Display>
-  <Edit>DocumentLibraryForm</Edit>
-  <New>DocumentLibraryForm</New>
-</FormTemplates>
-</file>
-
-<file path=customXml/item2.xml><?xml version="1.0" encoding="utf-8"?>
 <p:properties xmlns:p="http://schemas.microsoft.com/office/2006/metadata/properties" xmlns:xsi="http://www.w3.org/2001/XMLSchema-instance" xmlns:pc="http://schemas.microsoft.com/office/infopath/2007/PartnerControls">
   <documentManagement>
     <MediaServiceKeyPoints xmlns="71af3243-3dd4-4a8d-8c0d-dd76da1f02a5" xsi:nil="true"/>
@@ -5971,11 +6128,11 @@
 </p:properties>
 </file>
 
-<file path=customXml/item3.xml><?xml version="1.0" encoding="utf-8"?>
+<file path=customXml/item2.xml><?xml version="1.0" encoding="utf-8"?>
 <b:Sources xmlns:b="http://schemas.openxmlformats.org/officeDocument/2006/bibliography" xmlns="http://schemas.openxmlformats.org/officeDocument/2006/bibliography" SelectedStyle="\APASixthEditionOfficeOnline.xsl" StyleName="APA" Version="6"/>
 </file>
 
-<file path=customXml/item4.xml><?xml version="1.0" encoding="utf-8"?>
+<file path=customXml/item3.xml><?xml version="1.0" encoding="utf-8"?>
 <ct:contentTypeSchema xmlns:ct="http://schemas.microsoft.com/office/2006/metadata/contentType" xmlns:ma="http://schemas.microsoft.com/office/2006/metadata/properties/metaAttributes" ct:_="" ma:_="" ma:contentTypeName="Document" ma:contentTypeID="0x01010079F111ED35F8CC479449609E8A0923A6" ma:contentTypeVersion="11" ma:contentTypeDescription="Create a new document." ma:contentTypeScope="" ma:versionID="1c2eb7a32e66fb6e4260f3771546a5e2">
   <xsd:schema xmlns:xsd="http://www.w3.org/2001/XMLSchema" xmlns:xs="http://www.w3.org/2001/XMLSchema" xmlns:p="http://schemas.microsoft.com/office/2006/metadata/properties" xmlns:ns2="71af3243-3dd4-4a8d-8c0d-dd76da1f02a5" xmlns:ns3="16c05727-aa75-4e4a-9b5f-8a80a1165891" targetNamespace="http://schemas.microsoft.com/office/2006/metadata/properties" ma:root="true" ma:fieldsID="04e1f6479c48b08974ba73b5ca973489" ns2:_="" ns3:_="">
     <xsd:import namespace="71af3243-3dd4-4a8d-8c0d-dd76da1f02a5"/>
@@ -6186,15 +6343,16 @@
 </ct:contentTypeSchema>
 </file>
 
-<file path=customXml/itemProps1.xml><?xml version="1.0" encoding="utf-8"?>
-<ds:datastoreItem xmlns:ds="http://schemas.openxmlformats.org/officeDocument/2006/customXml" ds:itemID="{3A3CBC56-D0C2-4C95-83FC-0F95D866C298}">
-  <ds:schemaRefs>
-    <ds:schemaRef ds:uri="http://schemas.microsoft.com/sharepoint/v3/contenttype/forms"/>
-  </ds:schemaRefs>
-</ds:datastoreItem>
+<file path=customXml/item4.xml><?xml version="1.0" encoding="utf-8"?>
+<?mso-contentType ?>
+<FormTemplates xmlns="http://schemas.microsoft.com/sharepoint/v3/contenttype/forms">
+  <Display>DocumentLibraryForm</Display>
+  <Edit>DocumentLibraryForm</Edit>
+  <New>DocumentLibraryForm</New>
+</FormTemplates>
 </file>
 
-<file path=customXml/itemProps2.xml><?xml version="1.0" encoding="utf-8"?>
+<file path=customXml/itemProps1.xml><?xml version="1.0" encoding="utf-8"?>
 <ds:datastoreItem xmlns:ds="http://schemas.openxmlformats.org/officeDocument/2006/customXml" ds:itemID="{7F3DA2EC-68C9-4C94-AD7C-A9B5F46A07C9}">
   <ds:schemaRefs>
     <ds:schemaRef ds:uri="http://schemas.microsoft.com/office/2006/metadata/properties"/>
@@ -6204,7 +6362,7 @@
 </ds:datastoreItem>
 </file>
 
-<file path=customXml/itemProps3.xml><?xml version="1.0" encoding="utf-8"?>
+<file path=customXml/itemProps2.xml><?xml version="1.0" encoding="utf-8"?>
 <ds:datastoreItem xmlns:ds="http://schemas.openxmlformats.org/officeDocument/2006/customXml" ds:itemID="{CF33768E-99E0-4750-9D2A-3AAD6F22B816}">
   <ds:schemaRefs>
     <ds:schemaRef ds:uri="http://schemas.openxmlformats.org/officeDocument/2006/bibliography"/>
@@ -6212,7 +6370,7 @@
 </ds:datastoreItem>
 </file>
 
-<file path=customXml/itemProps4.xml><?xml version="1.0" encoding="utf-8"?>
+<file path=customXml/itemProps3.xml><?xml version="1.0" encoding="utf-8"?>
 <ds:datastoreItem xmlns:ds="http://schemas.openxmlformats.org/officeDocument/2006/customXml" ds:itemID="{5B481176-7B76-480D-954C-7559E621589B}">
   <ds:schemaRefs>
     <ds:schemaRef ds:uri="http://schemas.microsoft.com/office/2006/metadata/contentType"/>
@@ -6229,4 +6387,12 @@
     <ds:schemaRef ds:uri="http://schemas.microsoft.com/internal/obd"/>
   </ds:schemaRefs>
 </ds:datastoreItem>
+</file>
+
+<file path=customXml/itemProps4.xml><?xml version="1.0" encoding="utf-8"?>
+<ds:datastoreItem xmlns:ds="http://schemas.openxmlformats.org/officeDocument/2006/customXml" ds:itemID="{3A3CBC56-D0C2-4C95-83FC-0F95D866C298}">
+  <ds:schemaRefs>
+    <ds:schemaRef ds:uri="http://schemas.microsoft.com/sharepoint/v3/contenttype/forms"/>
+  </ds:schemaRefs>
+</ds:datastoreItem>
 </file>
</xml_diff>

<commit_message>
Add ideation proposal for VPBank Technology Hackathon 2025 and create a template document
</commit_message>
<xml_diff>
--- a/docs/Nhóm_139_Andy_Ideation Proposal Sumbission.docx
+++ b/docs/Nhóm_139_Andy_Ideation Proposal Sumbission.docx
@@ -6121,18 +6121,6 @@
 </file>
 
 <file path=customXml/item1.xml><?xml version="1.0" encoding="utf-8"?>
-<p:properties xmlns:p="http://schemas.microsoft.com/office/2006/metadata/properties" xmlns:xsi="http://www.w3.org/2001/XMLSchema-instance" xmlns:pc="http://schemas.microsoft.com/office/infopath/2007/PartnerControls">
-  <documentManagement>
-    <MediaServiceKeyPoints xmlns="71af3243-3dd4-4a8d-8c0d-dd76da1f02a5" xsi:nil="true"/>
-  </documentManagement>
-</p:properties>
-</file>
-
-<file path=customXml/item2.xml><?xml version="1.0" encoding="utf-8"?>
-<b:Sources xmlns:b="http://schemas.openxmlformats.org/officeDocument/2006/bibliography" xmlns="http://schemas.openxmlformats.org/officeDocument/2006/bibliography" SelectedStyle="\APASixthEditionOfficeOnline.xsl" StyleName="APA" Version="6"/>
-</file>
-
-<file path=customXml/item3.xml><?xml version="1.0" encoding="utf-8"?>
 <ct:contentTypeSchema xmlns:ct="http://schemas.microsoft.com/office/2006/metadata/contentType" xmlns:ma="http://schemas.microsoft.com/office/2006/metadata/properties/metaAttributes" ct:_="" ma:_="" ma:contentTypeName="Document" ma:contentTypeID="0x01010079F111ED35F8CC479449609E8A0923A6" ma:contentTypeVersion="11" ma:contentTypeDescription="Create a new document." ma:contentTypeScope="" ma:versionID="1c2eb7a32e66fb6e4260f3771546a5e2">
   <xsd:schema xmlns:xsd="http://www.w3.org/2001/XMLSchema" xmlns:xs="http://www.w3.org/2001/XMLSchema" xmlns:p="http://schemas.microsoft.com/office/2006/metadata/properties" xmlns:ns2="71af3243-3dd4-4a8d-8c0d-dd76da1f02a5" xmlns:ns3="16c05727-aa75-4e4a-9b5f-8a80a1165891" targetNamespace="http://schemas.microsoft.com/office/2006/metadata/properties" ma:root="true" ma:fieldsID="04e1f6479c48b08974ba73b5ca973489" ns2:_="" ns3:_="">
     <xsd:import namespace="71af3243-3dd4-4a8d-8c0d-dd76da1f02a5"/>
@@ -6343,6 +6331,18 @@
 </ct:contentTypeSchema>
 </file>
 
+<file path=customXml/item2.xml><?xml version="1.0" encoding="utf-8"?>
+<b:Sources xmlns:b="http://schemas.openxmlformats.org/officeDocument/2006/bibliography" xmlns="http://schemas.openxmlformats.org/officeDocument/2006/bibliography" SelectedStyle="\APASixthEditionOfficeOnline.xsl" StyleName="APA" Version="6"/>
+</file>
+
+<file path=customXml/item3.xml><?xml version="1.0" encoding="utf-8"?>
+<p:properties xmlns:p="http://schemas.microsoft.com/office/2006/metadata/properties" xmlns:xsi="http://www.w3.org/2001/XMLSchema-instance" xmlns:pc="http://schemas.microsoft.com/office/infopath/2007/PartnerControls">
+  <documentManagement>
+    <MediaServiceKeyPoints xmlns="71af3243-3dd4-4a8d-8c0d-dd76da1f02a5" xsi:nil="true"/>
+  </documentManagement>
+</p:properties>
+</file>
+
 <file path=customXml/item4.xml><?xml version="1.0" encoding="utf-8"?>
 <?mso-contentType ?>
 <FormTemplates xmlns="http://schemas.microsoft.com/sharepoint/v3/contenttype/forms">
@@ -6353,24 +6353,6 @@
 </file>
 
 <file path=customXml/itemProps1.xml><?xml version="1.0" encoding="utf-8"?>
-<ds:datastoreItem xmlns:ds="http://schemas.openxmlformats.org/officeDocument/2006/customXml" ds:itemID="{7F3DA2EC-68C9-4C94-AD7C-A9B5F46A07C9}">
-  <ds:schemaRefs>
-    <ds:schemaRef ds:uri="http://schemas.microsoft.com/office/2006/metadata/properties"/>
-    <ds:schemaRef ds:uri="http://schemas.microsoft.com/office/infopath/2007/PartnerControls"/>
-    <ds:schemaRef ds:uri="71af3243-3dd4-4a8d-8c0d-dd76da1f02a5"/>
-  </ds:schemaRefs>
-</ds:datastoreItem>
-</file>
-
-<file path=customXml/itemProps2.xml><?xml version="1.0" encoding="utf-8"?>
-<ds:datastoreItem xmlns:ds="http://schemas.openxmlformats.org/officeDocument/2006/customXml" ds:itemID="{CF33768E-99E0-4750-9D2A-3AAD6F22B816}">
-  <ds:schemaRefs>
-    <ds:schemaRef ds:uri="http://schemas.openxmlformats.org/officeDocument/2006/bibliography"/>
-  </ds:schemaRefs>
-</ds:datastoreItem>
-</file>
-
-<file path=customXml/itemProps3.xml><?xml version="1.0" encoding="utf-8"?>
 <ds:datastoreItem xmlns:ds="http://schemas.openxmlformats.org/officeDocument/2006/customXml" ds:itemID="{5B481176-7B76-480D-954C-7559E621589B}">
   <ds:schemaRefs>
     <ds:schemaRef ds:uri="http://schemas.microsoft.com/office/2006/metadata/contentType"/>
@@ -6389,6 +6371,24 @@
 </ds:datastoreItem>
 </file>
 
+<file path=customXml/itemProps2.xml><?xml version="1.0" encoding="utf-8"?>
+<ds:datastoreItem xmlns:ds="http://schemas.openxmlformats.org/officeDocument/2006/customXml" ds:itemID="{CF33768E-99E0-4750-9D2A-3AAD6F22B816}">
+  <ds:schemaRefs>
+    <ds:schemaRef ds:uri="http://schemas.openxmlformats.org/officeDocument/2006/bibliography"/>
+  </ds:schemaRefs>
+</ds:datastoreItem>
+</file>
+
+<file path=customXml/itemProps3.xml><?xml version="1.0" encoding="utf-8"?>
+<ds:datastoreItem xmlns:ds="http://schemas.openxmlformats.org/officeDocument/2006/customXml" ds:itemID="{7F3DA2EC-68C9-4C94-AD7C-A9B5F46A07C9}">
+  <ds:schemaRefs>
+    <ds:schemaRef ds:uri="http://schemas.microsoft.com/office/2006/metadata/properties"/>
+    <ds:schemaRef ds:uri="http://schemas.microsoft.com/office/infopath/2007/PartnerControls"/>
+    <ds:schemaRef ds:uri="71af3243-3dd4-4a8d-8c0d-dd76da1f02a5"/>
+  </ds:schemaRefs>
+</ds:datastoreItem>
+</file>
+
 <file path=customXml/itemProps4.xml><?xml version="1.0" encoding="utf-8"?>
 <ds:datastoreItem xmlns:ds="http://schemas.openxmlformats.org/officeDocument/2006/customXml" ds:itemID="{3A3CBC56-D0C2-4C95-83FC-0F95D866C298}">
   <ds:schemaRefs>

</xml_diff>